<commit_message>
Did some more of the write-up and fixed the issue with the randomForest function
</commit_message>
<xml_diff>
--- a/final_code-write-up-help.docx
+++ b/final_code-write-up-help.docx
@@ -6312,6 +6312,451 @@
           <w:rStyle w:val="CommentTok"/>
         </w:rPr>
         <w:t xml:space="preserve"># plot_x_y_vars("clms_flt4" ,"clms_flt5")</w:t>
+      </w:r>
+    </w:p>
+    <w:p>
+      <w:pPr>
+        <w:pStyle w:val="SourceCode"/>
+      </w:pPr>
+      <w:r>
+        <w:rPr>
+          <w:rStyle w:val="CommentTok"/>
+        </w:rPr>
+        <w:t xml:space="preserve">## Plotting the fraud percentage by the # of "issues"</w:t>
+      </w:r>
+      <w:r>
+        <w:br/>
+      </w:r>
+      <w:r>
+        <w:rPr>
+          <w:rStyle w:val="CommentTok"/>
+        </w:rPr>
+        <w:t xml:space="preserve">## Where issues is defined as situations where the "viol_mjr", "clms_flt", "viol_mnr" or "clms_naf" fields</w:t>
+      </w:r>
+      <w:r>
+        <w:br/>
+      </w:r>
+      <w:r>
+        <w:rPr>
+          <w:rStyle w:val="CommentTok"/>
+        </w:rPr>
+        <w:t xml:space="preserve">## with a smaller figure where greater than that of a larger figure</w:t>
+      </w:r>
+      <w:r>
+        <w:br/>
+      </w:r>
+      <w:r>
+        <w:rPr>
+          <w:rStyle w:val="CommentTok"/>
+        </w:rPr>
+        <w:t xml:space="preserve">## i.e. clms_flt1 &gt; clms_flt2 (or clms_flt3 or clms_flt4 or clms_flt5 and so on ....)</w:t>
+      </w:r>
+      <w:r>
+        <w:br/>
+      </w:r>
+      <w:r>
+        <w:rPr>
+          <w:rStyle w:val="NormalTok"/>
+        </w:rPr>
+        <w:t xml:space="preserve">combined_data </w:t>
+      </w:r>
+      <w:r>
+        <w:rPr>
+          <w:rStyle w:val="OperatorTok"/>
+        </w:rPr>
+        <w:t xml:space="preserve">%&gt;%</w:t>
+      </w:r>
+      <w:r>
+        <w:rPr>
+          <w:rStyle w:val="StringTok"/>
+        </w:rPr>
+        <w:t xml:space="preserve"> </w:t>
+      </w:r>
+      <w:r>
+        <w:br/>
+      </w:r>
+      <w:r>
+        <w:rPr>
+          <w:rStyle w:val="StringTok"/>
+        </w:rPr>
+        <w:t xml:space="preserve">  </w:t>
+      </w:r>
+      <w:r>
+        <w:rPr>
+          <w:rStyle w:val="KeywordTok"/>
+        </w:rPr>
+        <w:t xml:space="preserve">group_by</w:t>
+      </w:r>
+      <w:r>
+        <w:rPr>
+          <w:rStyle w:val="NormalTok"/>
+        </w:rPr>
+        <w:t xml:space="preserve">(total_issues) </w:t>
+      </w:r>
+      <w:r>
+        <w:rPr>
+          <w:rStyle w:val="OperatorTok"/>
+        </w:rPr>
+        <w:t xml:space="preserve">%&gt;%</w:t>
+      </w:r>
+      <w:r>
+        <w:br/>
+      </w:r>
+      <w:r>
+        <w:rPr>
+          <w:rStyle w:val="StringTok"/>
+        </w:rPr>
+        <w:t xml:space="preserve">  </w:t>
+      </w:r>
+      <w:r>
+        <w:rPr>
+          <w:rStyle w:val="KeywordTok"/>
+        </w:rPr>
+        <w:t xml:space="preserve">summarise</w:t>
+      </w:r>
+      <w:r>
+        <w:rPr>
+          <w:rStyle w:val="NormalTok"/>
+        </w:rPr>
+        <w:t xml:space="preserve">(</w:t>
+      </w:r>
+      <w:r>
+        <w:rPr>
+          <w:rStyle w:val="DataTypeTok"/>
+        </w:rPr>
+        <w:t xml:space="preserve">n          =</w:t>
+      </w:r>
+      <w:r>
+        <w:rPr>
+          <w:rStyle w:val="NormalTok"/>
+        </w:rPr>
+        <w:t xml:space="preserve"> </w:t>
+      </w:r>
+      <w:r>
+        <w:rPr>
+          <w:rStyle w:val="KeywordTok"/>
+        </w:rPr>
+        <w:t xml:space="preserve">n</w:t>
+      </w:r>
+      <w:r>
+        <w:rPr>
+          <w:rStyle w:val="NormalTok"/>
+        </w:rPr>
+        <w:t xml:space="preserve">()</w:t>
+      </w:r>
+      <w:r>
+        <w:br/>
+      </w:r>
+      <w:r>
+        <w:rPr>
+          <w:rStyle w:val="NormalTok"/>
+        </w:rPr>
+        <w:t xml:space="preserve">            ,</w:t>
+      </w:r>
+      <w:r>
+        <w:rPr>
+          <w:rStyle w:val="DataTypeTok"/>
+        </w:rPr>
+        <w:t xml:space="preserve">fraud_ind =</w:t>
+      </w:r>
+      <w:r>
+        <w:rPr>
+          <w:rStyle w:val="NormalTok"/>
+        </w:rPr>
+        <w:t xml:space="preserve"> </w:t>
+      </w:r>
+      <w:r>
+        <w:rPr>
+          <w:rStyle w:val="KeywordTok"/>
+        </w:rPr>
+        <w:t xml:space="preserve">sum</w:t>
+      </w:r>
+      <w:r>
+        <w:rPr>
+          <w:rStyle w:val="NormalTok"/>
+        </w:rPr>
+        <w:t xml:space="preserve">(fraud_ind)</w:t>
+      </w:r>
+      <w:r>
+        <w:br/>
+      </w:r>
+      <w:r>
+        <w:rPr>
+          <w:rStyle w:val="NormalTok"/>
+        </w:rPr>
+        <w:t xml:space="preserve">            ,</w:t>
+      </w:r>
+      <w:r>
+        <w:rPr>
+          <w:rStyle w:val="DataTypeTok"/>
+        </w:rPr>
+        <w:t xml:space="preserve">fraud_pct =</w:t>
+      </w:r>
+      <w:r>
+        <w:rPr>
+          <w:rStyle w:val="NormalTok"/>
+        </w:rPr>
+        <w:t xml:space="preserve"> fraud_ind </w:t>
+      </w:r>
+      <w:r>
+        <w:rPr>
+          <w:rStyle w:val="OperatorTok"/>
+        </w:rPr>
+        <w:t xml:space="preserve">/</w:t>
+      </w:r>
+      <w:r>
+        <w:rPr>
+          <w:rStyle w:val="StringTok"/>
+        </w:rPr>
+        <w:t xml:space="preserve"> </w:t>
+      </w:r>
+      <w:r>
+        <w:rPr>
+          <w:rStyle w:val="NormalTok"/>
+        </w:rPr>
+        <w:t xml:space="preserve">n) </w:t>
+      </w:r>
+      <w:r>
+        <w:rPr>
+          <w:rStyle w:val="OperatorTok"/>
+        </w:rPr>
+        <w:t xml:space="preserve">%&gt;%</w:t>
+      </w:r>
+      <w:r>
+        <w:br/>
+      </w:r>
+      <w:r>
+        <w:rPr>
+          <w:rStyle w:val="StringTok"/>
+        </w:rPr>
+        <w:t xml:space="preserve">  </w:t>
+      </w:r>
+      <w:r>
+        <w:rPr>
+          <w:rStyle w:val="KeywordTok"/>
+        </w:rPr>
+        <w:t xml:space="preserve">ggplot</w:t>
+      </w:r>
+      <w:r>
+        <w:rPr>
+          <w:rStyle w:val="NormalTok"/>
+        </w:rPr>
+        <w:t xml:space="preserve">(</w:t>
+      </w:r>
+      <w:r>
+        <w:rPr>
+          <w:rStyle w:val="KeywordTok"/>
+        </w:rPr>
+        <w:t xml:space="preserve">aes</w:t>
+      </w:r>
+      <w:r>
+        <w:rPr>
+          <w:rStyle w:val="NormalTok"/>
+        </w:rPr>
+        <w:t xml:space="preserve">(</w:t>
+      </w:r>
+      <w:r>
+        <w:rPr>
+          <w:rStyle w:val="DataTypeTok"/>
+        </w:rPr>
+        <w:t xml:space="preserve">x =</w:t>
+      </w:r>
+      <w:r>
+        <w:rPr>
+          <w:rStyle w:val="NormalTok"/>
+        </w:rPr>
+        <w:t xml:space="preserve"> total_issues ,</w:t>
+      </w:r>
+      <w:r>
+        <w:rPr>
+          <w:rStyle w:val="DataTypeTok"/>
+        </w:rPr>
+        <w:t xml:space="preserve">y =</w:t>
+      </w:r>
+      <w:r>
+        <w:rPr>
+          <w:rStyle w:val="NormalTok"/>
+        </w:rPr>
+        <w:t xml:space="preserve"> fraud_pct)) </w:t>
+      </w:r>
+      <w:r>
+        <w:rPr>
+          <w:rStyle w:val="OperatorTok"/>
+        </w:rPr>
+        <w:t xml:space="preserve">+</w:t>
+      </w:r>
+      <w:r>
+        <w:br/>
+      </w:r>
+      <w:r>
+        <w:rPr>
+          <w:rStyle w:val="StringTok"/>
+        </w:rPr>
+        <w:t xml:space="preserve">    </w:t>
+      </w:r>
+      <w:r>
+        <w:rPr>
+          <w:rStyle w:val="KeywordTok"/>
+        </w:rPr>
+        <w:t xml:space="preserve">geom_point</w:t>
+      </w:r>
+      <w:r>
+        <w:rPr>
+          <w:rStyle w:val="NormalTok"/>
+        </w:rPr>
+        <w:t xml:space="preserve">() </w:t>
+      </w:r>
+      <w:r>
+        <w:rPr>
+          <w:rStyle w:val="OperatorTok"/>
+        </w:rPr>
+        <w:t xml:space="preserve">+</w:t>
+      </w:r>
+      <w:r>
+        <w:br/>
+      </w:r>
+      <w:r>
+        <w:rPr>
+          <w:rStyle w:val="StringTok"/>
+        </w:rPr>
+        <w:t xml:space="preserve">    </w:t>
+      </w:r>
+      <w:r>
+        <w:rPr>
+          <w:rStyle w:val="KeywordTok"/>
+        </w:rPr>
+        <w:t xml:space="preserve">geom_line</w:t>
+      </w:r>
+      <w:r>
+        <w:rPr>
+          <w:rStyle w:val="NormalTok"/>
+        </w:rPr>
+        <w:t xml:space="preserve">() </w:t>
+      </w:r>
+      <w:r>
+        <w:rPr>
+          <w:rStyle w:val="OperatorTok"/>
+        </w:rPr>
+        <w:t xml:space="preserve">+</w:t>
+      </w:r>
+      <w:r>
+        <w:br/>
+      </w:r>
+      <w:r>
+        <w:rPr>
+          <w:rStyle w:val="StringTok"/>
+        </w:rPr>
+        <w:t xml:space="preserve">    </w:t>
+      </w:r>
+      <w:r>
+        <w:rPr>
+          <w:rStyle w:val="KeywordTok"/>
+        </w:rPr>
+        <w:t xml:space="preserve">geom_smooth</w:t>
+      </w:r>
+      <w:r>
+        <w:rPr>
+          <w:rStyle w:val="NormalTok"/>
+        </w:rPr>
+        <w:t xml:space="preserve">(</w:t>
+      </w:r>
+      <w:r>
+        <w:rPr>
+          <w:rStyle w:val="DataTypeTok"/>
+        </w:rPr>
+        <w:t xml:space="preserve">se =</w:t>
+      </w:r>
+      <w:r>
+        <w:rPr>
+          <w:rStyle w:val="NormalTok"/>
+        </w:rPr>
+        <w:t xml:space="preserve"> </w:t>
+      </w:r>
+      <w:r>
+        <w:rPr>
+          <w:rStyle w:val="OtherTok"/>
+        </w:rPr>
+        <w:t xml:space="preserve">FALSE</w:t>
+      </w:r>
+      <w:r>
+        <w:rPr>
+          <w:rStyle w:val="NormalTok"/>
+        </w:rPr>
+        <w:t xml:space="preserve">) </w:t>
+      </w:r>
+      <w:r>
+        <w:rPr>
+          <w:rStyle w:val="OperatorTok"/>
+        </w:rPr>
+        <w:t xml:space="preserve">+</w:t>
+      </w:r>
+      <w:r>
+        <w:br/>
+      </w:r>
+      <w:r>
+        <w:rPr>
+          <w:rStyle w:val="StringTok"/>
+        </w:rPr>
+        <w:t xml:space="preserve">    </w:t>
+      </w:r>
+      <w:r>
+        <w:rPr>
+          <w:rStyle w:val="KeywordTok"/>
+        </w:rPr>
+        <w:t xml:space="preserve">theme_fivethirtyeight</w:t>
+      </w:r>
+      <w:r>
+        <w:rPr>
+          <w:rStyle w:val="NormalTok"/>
+        </w:rPr>
+        <w:t xml:space="preserve">()</w:t>
+      </w:r>
+    </w:p>
+    <w:p>
+      <w:pPr>
+        <w:pStyle w:val="FirstParagraph"/>
+      </w:pPr>
+      <w:r>
+        <w:drawing>
+          <wp:inline>
+            <wp:extent cx="4620126" cy="3696101"/>
+            <wp:effectExtent b="0" l="0" r="0" t="0"/>
+            <wp:docPr descr="" title="" id="1" name="Picture"/>
+            <a:graphic>
+              <a:graphicData uri="http://schemas.openxmlformats.org/drawingml/2006/picture">
+                <pic:pic>
+                  <pic:nvPicPr>
+                    <pic:cNvPr descr="final_code-write-up-help_files/figure-docx/unnamed-chunk-13-1.png" id="0" name="Picture"/>
+                    <pic:cNvPicPr>
+                      <a:picLocks noChangeArrowheads="1" noChangeAspect="1"/>
+                    </pic:cNvPicPr>
+                  </pic:nvPicPr>
+                  <pic:blipFill>
+                    <a:blip r:embed="rId23"/>
+                    <a:stretch>
+                      <a:fillRect/>
+                    </a:stretch>
+                  </pic:blipFill>
+                  <pic:spPr bwMode="auto">
+                    <a:xfrm>
+                      <a:off x="0" y="0"/>
+                      <a:ext cx="4620126" cy="3696101"/>
+                    </a:xfrm>
+                    <a:prstGeom prst="rect">
+                      <a:avLst/>
+                    </a:prstGeom>
+                    <a:noFill/>
+                    <a:ln w="9525">
+                      <a:noFill/>
+                      <a:headEnd/>
+                      <a:tailEnd/>
+                    </a:ln>
+                  </pic:spPr>
+                </pic:pic>
+              </a:graphicData>
+            </a:graphic>
+          </wp:inline>
+        </w:drawing>
       </w:r>
     </w:p>
     <w:sectPr/>

</xml_diff>